<commit_message>
Manual for PCA and IVCCA card
</commit_message>
<xml_diff>
--- a/Manual for t-SNE.docx
+++ b/Manual for t-SNE.docx
@@ -21,27 +21,7 @@
           <w:sz w:val="32"/>
           <w:szCs w:val="32"/>
         </w:rPr>
-        <w:t>Manual for t</w:t>
-      </w:r>
-      <w:r>
-        <w:rPr>
-          <w:rFonts w:ascii="Times New Roman" w:hAnsi="Times New Roman" w:cs="Times New Roman"/>
-          <w:b/>
-          <w:bCs/>
-          <w:sz w:val="32"/>
-          <w:szCs w:val="32"/>
-        </w:rPr>
-        <w:t>-</w:t>
-      </w:r>
-      <w:r>
-        <w:rPr>
-          <w:rFonts w:ascii="Times New Roman" w:hAnsi="Times New Roman" w:cs="Times New Roman"/>
-          <w:b/>
-          <w:bCs/>
-          <w:sz w:val="32"/>
-          <w:szCs w:val="32"/>
-        </w:rPr>
-        <w:t xml:space="preserve">SNE Visualization </w:t>
+        <w:t xml:space="preserve">Manual for t-SNE Visualization </w:t>
       </w:r>
       <w:r>
         <w:rPr>
@@ -66,36 +46,17 @@
     </w:p>
     <w:p>
       <w:r>
-        <w:t>This manual describes the functionality of a MATLAB</w:t>
-      </w:r>
-      <w:r>
-        <w:t>-</w:t>
-      </w:r>
-      <w:r>
-        <w:t xml:space="preserve">based GUI designed for visualizing gene expression data using </w:t>
+        <w:t xml:space="preserve">This manual describes the functionality of a MATLAB-based GUI designed for visualizing gene expression data using </w:t>
       </w:r>
       <w:r>
         <w:rPr>
           <w:kern w:val="0"/>
           <w14:ligatures w14:val="none"/>
         </w:rPr>
-        <w:t xml:space="preserve">t-distributed Stochastic Neighbor Embedding </w:t>
-      </w:r>
-      <w:r>
-        <w:rPr>
-          <w:kern w:val="0"/>
-          <w14:ligatures w14:val="none"/>
-        </w:rPr>
-        <w:t>(</w:t>
-      </w:r>
-      <w:r>
-        <w:t>t</w:t>
-      </w:r>
-      <w:r>
-        <w:t>-</w:t>
-      </w:r>
-      <w:r>
-        <w:t>SNE</w:t>
+        <w:t>t-distributed Stochastic Neighbor Embedding (</w:t>
+      </w:r>
+      <w:r>
+        <w:t>t-SNE</w:t>
       </w:r>
       <w:r>
         <w:t>)</w:t>
@@ -107,19 +68,7 @@
         <w:t xml:space="preserve">interactive </w:t>
       </w:r>
       <w:r>
-        <w:t>GUI allows users to perform t</w:t>
-      </w:r>
-      <w:r>
-        <w:t>-</w:t>
-      </w:r>
-      <w:r>
-        <w:t>SNE computations on their dataset, visualize the results in 3D, cluster data using K</w:t>
-      </w:r>
-      <w:r>
-        <w:t>-</w:t>
-      </w:r>
-      <w:r>
-        <w:t xml:space="preserve">means, and explore gene correlations and proximities. Start the </w:t>
+        <w:t xml:space="preserve">GUI allows users to perform t-SNE computations on their dataset, visualize the results in 3D, cluster data using K-means, and explore gene correlations and proximities. Start the </w:t>
       </w:r>
       <w:r>
         <w:t xml:space="preserve">t-SNE app </w:t>
@@ -141,6 +90,7 @@
       <w:pPr>
         <w:pStyle w:val="Heading2"/>
       </w:pPr>
+      <w:bookmarkStart w:id="0" w:name="OLE_LINK16"/>
       <w:r>
         <w:t>GUI Components and Features</w:t>
       </w:r>
@@ -149,6 +99,7 @@
       <w:pPr>
         <w:pStyle w:val="Heading3"/>
       </w:pPr>
+      <w:bookmarkStart w:id="1" w:name="OLE_LINK15"/>
       <w:r>
         <w:t>1. Data Input and Initialization</w:t>
       </w:r>
@@ -162,14 +113,11 @@
       <w:pPr>
         <w:pStyle w:val="Heading3"/>
       </w:pPr>
-      <w:r>
-        <w:t>2. t</w:t>
-      </w:r>
-      <w:r>
-        <w:t>-</w:t>
-      </w:r>
-      <w:r>
-        <w:t>SNE Computation</w:t>
+      <w:bookmarkStart w:id="2" w:name="OLE_LINK17"/>
+      <w:bookmarkEnd w:id="0"/>
+      <w:bookmarkEnd w:id="1"/>
+      <w:r>
+        <w:t>2. t-SNE Computation</w:t>
       </w:r>
     </w:p>
     <w:p>
@@ -189,6 +137,7 @@
         <w:t>.</w:t>
       </w:r>
     </w:p>
+    <w:bookmarkEnd w:id="2"/>
     <w:p>
       <w:pPr>
         <w:pStyle w:val="Heading3"/>
@@ -234,19 +183,7 @@
         <w:t>Cluster:</w:t>
       </w:r>
       <w:r>
-        <w:t xml:space="preserve"> Performs K</w:t>
-      </w:r>
-      <w:r>
-        <w:t>-</w:t>
-      </w:r>
-      <w:r>
-        <w:t>means clustering on the t</w:t>
-      </w:r>
-      <w:r>
-        <w:t>-</w:t>
-      </w:r>
-      <w:r>
-        <w:t>SNE results and visualizes clusters.</w:t>
+        <w:t xml:space="preserve"> Performs K-means clustering on the t-SNE results and visualizes clusters.</w:t>
       </w:r>
     </w:p>
     <w:p>

</xml_diff>